<commit_message>
final changes to MS JE
</commit_message>
<xml_diff>
--- a/KinematicsMS/JEB_MS.docx
+++ b/KinematicsMS/JEB_MS.docx
@@ -18,15 +18,7 @@
           <w:sz w:val="32"/>
           <w:szCs w:val="32"/>
         </w:rPr>
-        <w:t xml:space="preserve">Title: </w:t>
-      </w:r>
-      <w:r>
-        <w:rPr>
-          <w:b/>
-          <w:sz w:val="32"/>
-          <w:szCs w:val="32"/>
-        </w:rPr>
-        <w:t xml:space="preserve">Colonial Architecture Modulates the Speed and Efficiency of Multi-Jet Swimming in Salp Colonies </w:t>
+        <w:t xml:space="preserve">Title: Colonial Architecture Modulates the Speed and Efficiency of Multi-Jet Swimming in Salp Colonies </w:t>
       </w:r>
     </w:p>
     <w:p>
@@ -363,12 +355,6 @@
     <w:p>
       <w:pPr>
         <w:spacing w:line="480" w:lineRule="auto"/>
-        <w:jc w:val="both"/>
-      </w:pPr>
-    </w:p>
-    <w:p>
-      <w:pPr>
-        <w:spacing w:line="480" w:lineRule="auto"/>
         <w:ind w:firstLine="720"/>
         <w:jc w:val="both"/>
       </w:pPr>
@@ -447,11 +433,34 @@
       </w:r>
       <w:proofErr w:type="spellEnd"/>
       <w:r>
-        <w:t xml:space="preserve"> et al 1975, Haddock 2004). Moreover, salps cannot be maintained alive in containers beyond a few hours since they are extremely fragile and sensitive to the presence of solid walls. Therefore, many morphological, ecological, and functional aspects of salp diversity, such as swimming speeds and metabolic demands, have remained unexplored. One such aspect is colonial architecture or the way that the zooids are arranged relative to each other in the colony. Salp colonies develop into species-specific architectures with distinct zooid orientations, including transversal, oblique, linear, helical, and bipinnate chains; as well as whorls, and clusters (Damian-Serrano &amp; Sutherland, 2023). These architectures present distinct orientations of the propeller </w:t>
-      </w:r>
+        <w:t xml:space="preserve"> et al 1975, Haddock 2004). Moreover, salps cannot be maintained alive in containers beyond a few hours since they are extremely fragile and sensitive to the presence of solid walls. Therefore, many morphological, ecological, and functional aspects of salp diversity, such as swimming speeds and metabolic demands, have remained unexplored. One such aspect is colonial architecture or the way that the zooids are arranged relative to each other in the colony. Salp colonies develop into species-specific architectures with distinct zooid orientations, including transversal, oblique, linear, helical, and bipinnate chains; as well as whorls, and clusters (Damian-Serrano &amp; Sutherland, 2023). These architectures present distinct orientations of the propeller zooids and their thrusting jets to the axes of colony elongation and locomotion hypothesized to have an impact on their swimming performance (</w:t>
+      </w:r>
+      <w:proofErr w:type="spellStart"/>
+      <w:r>
+        <w:t>Madin</w:t>
+      </w:r>
+      <w:proofErr w:type="spellEnd"/>
+      <w:r>
+        <w:t xml:space="preserve"> 1990, Damian-Serrano et al. 2023).</w:t>
+      </w:r>
+    </w:p>
+    <w:p>
+      <w:pPr>
+        <w:spacing w:line="480" w:lineRule="auto"/>
+        <w:ind w:firstLine="720"/>
+        <w:jc w:val="both"/>
+      </w:pPr>
       <w:r>
         <w:lastRenderedPageBreak/>
-        <w:t>zooids and their thrusting jets to the axes of colony elongation and locomotion hypothesized to have an impact on their swimming performance (</w:t>
+        <w:t xml:space="preserve">Linear salp chains have been hypothesized to be more efficient swimmers due to the reduction of drag associated with a more streamlined form (Bone &amp; </w:t>
+      </w:r>
+      <w:proofErr w:type="spellStart"/>
+      <w:r>
+        <w:t>Trueman</w:t>
+      </w:r>
+      <w:proofErr w:type="spellEnd"/>
+      <w:r>
+        <w:t xml:space="preserve"> 1983). We expect frontal drag scaling to be relevant to the hydrodynamics of swimming salp colonies given that their intermediate Reynolds numbers are estimated to be between ~100 (Sutherland &amp; </w:t>
       </w:r>
       <w:proofErr w:type="spellStart"/>
       <w:r>
@@ -459,7 +468,63 @@
       </w:r>
       <w:proofErr w:type="spellEnd"/>
       <w:r>
-        <w:t xml:space="preserve"> 1990, Damian-Serrano et al. 2023).</w:t>
+        <w:t xml:space="preserve"> 2010) for solitary salps and ~5000 for linear chains (Sutherland &amp; </w:t>
+      </w:r>
+      <w:proofErr w:type="spellStart"/>
+      <w:r>
+        <w:t>Weihs</w:t>
+      </w:r>
+      <w:proofErr w:type="spellEnd"/>
+      <w:r>
+        <w:t xml:space="preserve"> 2017). In animals swimming at high Reynolds numbers, such as colonial salps, the drag experienced during swimming depends largely on the frontal (motion-orthogonal) projected area (Alexander 1968, Vogel 1981). Having a larger number of propellers is expected to improve the hydrodynamic and inertial benefits granted by asynchronous </w:t>
+      </w:r>
+      <w:proofErr w:type="spellStart"/>
+      <w:r>
+        <w:t>multijet</w:t>
+      </w:r>
+      <w:proofErr w:type="spellEnd"/>
+      <w:r>
+        <w:t xml:space="preserve"> propulsion, in addition to providing additional thrust to the colony (</w:t>
+      </w:r>
+      <w:proofErr w:type="spellStart"/>
+      <w:r>
+        <w:t>Madin</w:t>
+      </w:r>
+      <w:proofErr w:type="spellEnd"/>
+      <w:r>
+        <w:t xml:space="preserve"> 1990, Sutherland &amp; </w:t>
+      </w:r>
+      <w:proofErr w:type="spellStart"/>
+      <w:r>
+        <w:t>Weihs</w:t>
+      </w:r>
+      <w:proofErr w:type="spellEnd"/>
+      <w:r>
+        <w:t xml:space="preserve"> 2017). The effect of varying numbers of propeller zooids on swimming speed has never been investigated in salps, nor how this relationship may vary across their diverse colonial architectures. While relative frontal drag is greatly reduced in linear chains when compared to the sum of each separate blastozooid (Mackie 1986, Sutherland &amp; </w:t>
+      </w:r>
+      <w:proofErr w:type="spellStart"/>
+      <w:r>
+        <w:t>Weihs</w:t>
+      </w:r>
+      <w:proofErr w:type="spellEnd"/>
+      <w:r>
+        <w:t xml:space="preserve"> 2017), we hypothesize that this advantage will be lower in species with non-linear colonial architectures, and thus we predict finding differences in swimming speed between colonial architectures. Salp colonial architectures differ in how the number of zooids in the colony scales with their frontal area relative to motion (</w:t>
+      </w:r>
+      <w:proofErr w:type="spellStart"/>
+      <w:r>
+        <w:t>Madin</w:t>
+      </w:r>
+      <w:proofErr w:type="spellEnd"/>
+      <w:r>
+        <w:t xml:space="preserve"> 1990). Some architectures (linear, bipinnate, and helical) have a constant frontal area relative to their motion, regardless of zooid number. We expect these architectures to benefit from increased thrust delivered by larger numbers of zooids while maintaining a constant frontal drag resistance. However, the rest of the architectures (oblique, transversal, whorl, and cluster) have an increasing frontal area as the number of zooids increases (Fig. 1). Therefore, we expect the latter architectures to not only obtain more thrust, but to also experience more frontal drag </w:t>
+      </w:r>
+      <w:proofErr w:type="gramStart"/>
+      <w:r>
+        <w:t>as a result of</w:t>
+      </w:r>
+      <w:proofErr w:type="gramEnd"/>
+      <w:r>
+        <w:t xml:space="preserve"> bearing a greater number of propeller zooids. As a result, we also predict that swimming speed will be greater in colonies that bear a larger number of zooids, but only for species with architectures that have a constant frontal area. </w:t>
       </w:r>
     </w:p>
     <w:p>
@@ -468,101 +533,16 @@
         <w:ind w:firstLine="720"/>
         <w:jc w:val="both"/>
       </w:pPr>
-      <w:r>
-        <w:t xml:space="preserve">Linear salp chains have been hypothesized to be more efficient swimmers due to the reduction of drag associated with a more streamlined form (Bone &amp; </w:t>
-      </w:r>
-      <w:proofErr w:type="spellStart"/>
-      <w:r>
-        <w:t>Trueman</w:t>
-      </w:r>
-      <w:proofErr w:type="spellEnd"/>
-      <w:r>
-        <w:t xml:space="preserve"> 1983). We expect frontal drag scaling to be relevant to the hydrodynamics of swimming salp colonies given that their intermediate Reynolds numbers are estimated to be between ~100 (Sutherland &amp; </w:t>
-      </w:r>
-      <w:proofErr w:type="spellStart"/>
-      <w:r>
-        <w:t>Madin</w:t>
-      </w:r>
-      <w:proofErr w:type="spellEnd"/>
-      <w:r>
-        <w:t xml:space="preserve"> 2010) for solitary salps and ~5000 for linear chains (Sutherland &amp; </w:t>
-      </w:r>
-      <w:proofErr w:type="spellStart"/>
-      <w:r>
-        <w:t>Weihs</w:t>
-      </w:r>
-      <w:proofErr w:type="spellEnd"/>
-      <w:r>
-        <w:t xml:space="preserve"> 2017). In animals swimming at high Reynolds numbers, such as colonial salps, the drag experienced during swimming depends largely on the frontal (motion-orthogonal) projected area (Alexander 1968, Vogel 1981). Having a larger number of propellers is expected to improve the hydrodynamic and inertial benefits granted by asynchronous </w:t>
-      </w:r>
-      <w:proofErr w:type="spellStart"/>
-      <w:r>
-        <w:t>multijet</w:t>
-      </w:r>
-      <w:proofErr w:type="spellEnd"/>
-      <w:r>
-        <w:t xml:space="preserve"> propulsion, in addition to providing additional thrust to the colony (</w:t>
-      </w:r>
-      <w:proofErr w:type="spellStart"/>
-      <w:r>
-        <w:t>Madin</w:t>
-      </w:r>
-      <w:proofErr w:type="spellEnd"/>
-      <w:r>
-        <w:t xml:space="preserve"> 1990, Sutherland &amp; </w:t>
-      </w:r>
-      <w:proofErr w:type="spellStart"/>
-      <w:r>
-        <w:t>Weihs</w:t>
-      </w:r>
-      <w:proofErr w:type="spellEnd"/>
-      <w:r>
-        <w:t xml:space="preserve"> 2017). The effect of varying numbers of propeller zooids on swimming speed has never been investigated in salps, nor how this relationship may vary across their diverse colonial architectures. While relative frontal drag is greatly reduced in linear chains when compared to the sum of each separate blastozooid (Mackie 1986, Sutherland &amp; </w:t>
-      </w:r>
-      <w:proofErr w:type="spellStart"/>
-      <w:r>
-        <w:t>Weihs</w:t>
-      </w:r>
-      <w:proofErr w:type="spellEnd"/>
-      <w:r>
-        <w:t xml:space="preserve"> 2017), we hypothesize that this advantage will be lower in species with non-linear colonial architectures, and thus we predict finding differences in swimming speed between colonial architectures. Salp colonial architectures differ in how the number of zooids in the colony scales with their frontal area relative to motion (</w:t>
-      </w:r>
-      <w:proofErr w:type="spellStart"/>
-      <w:r>
-        <w:t>Madin</w:t>
-      </w:r>
-      <w:proofErr w:type="spellEnd"/>
-      <w:r>
-        <w:t xml:space="preserve"> 1990). Some architectures (linear, bipinnate, and helical) have a constant frontal area relative to their motion, regardless of zooid number. We expect these architectures to benefit from increased thrust delivered by larger numbers of zooids while maintaining a constant frontal drag resistance. However, the rest of the architectures (oblique, transversal, whorl, and cluster) have an increasing frontal area as the number of zooids increases (Fig. 1). Therefore, we expect the latter architectures to not only obtain more thrust, but to also experience more frontal drag </w:t>
-      </w:r>
-      <w:proofErr w:type="gramStart"/>
-      <w:r>
-        <w:t>as a result of</w:t>
-      </w:r>
-      <w:proofErr w:type="gramEnd"/>
-      <w:r>
-        <w:t xml:space="preserve"> bearing a greater number of propeller zooids. As a </w:t>
-      </w:r>
-      <w:r>
+    </w:p>
+    <w:p>
+      <w:pPr>
+        <w:spacing w:line="480" w:lineRule="auto"/>
+      </w:pPr>
+      <w:r>
+        <w:rPr>
+          <w:noProof/>
+        </w:rPr>
         <w:lastRenderedPageBreak/>
-        <w:t xml:space="preserve">result, we also predict that swimming speed will be greater in colonies that bear a larger number of zooids, but only for species with architectures that have a constant frontal area. </w:t>
-      </w:r>
-    </w:p>
-    <w:p>
-      <w:pPr>
-        <w:spacing w:line="480" w:lineRule="auto"/>
-        <w:ind w:firstLine="720"/>
-        <w:jc w:val="both"/>
-      </w:pPr>
-    </w:p>
-    <w:p>
-      <w:pPr>
-        <w:spacing w:line="480" w:lineRule="auto"/>
-      </w:pPr>
-      <w:r>
-        <w:rPr>
-          <w:noProof/>
-        </w:rPr>
         <w:drawing>
           <wp:inline distT="114300" distB="114300" distL="114300" distR="114300" wp14:anchorId="3F314958" wp14:editId="60D77BC6">
             <wp:extent cx="5943600" cy="2400300"/>
@@ -727,11 +707,156 @@
         <w:jc w:val="both"/>
       </w:pPr>
       <w:r>
-        <w:t xml:space="preserve">Among the architectures with constant frontal area, we expect linear chains to be the fastest due to having the most streamlined arrangement of zooids parallel or near parallel to the axis of motion (Damian-Serrano &amp; Sutherland, 2023), followed by the helical and bipinnate chains in which the zooids are angled relative to the axis of motion. Among the architectures with increasing frontal area with the number of zooids, we expect oblique chains to be the fastest, while still slower than those with constant frontal area, since their arrangement is partially aligned (angled dorsoventrally) with the axis of motion (Damian-Serrano &amp; Sutherland 2023). Since both whorls and transversal chains have zooids rigidly attached at 90-degree angles to the axis of motion, we expect them both to have similar swimming speeds (slower than oblique) and scaling </w:t>
+        <w:t xml:space="preserve">Among the architectures with constant frontal area, we expect linear chains to be the fastest due to having the most streamlined arrangement of zooids parallel or near parallel to the axis of motion (Damian-Serrano &amp; Sutherland, 2023), followed by the helical and bipinnate chains in which the zooids are angled relative to the axis of motion. Among the architectures with increasing frontal area with the number of zooids, we expect oblique chains to be the fastest, while still slower than those with constant frontal area, since their arrangement is partially aligned (angled dorsoventrally) with the axis of motion (Damian-Serrano &amp; Sutherland 2023). Since both whorls and transversal chains have zooids rigidly attached at 90-degree angles to the axis of motion, we expect them both to have similar swimming speeds (slower than oblique) and scaling rates with the number of zooids in the colony. In cluster colonies the zooids are attached to a center point solely by their long flexible peduncle, which allows them to bend their orientation and pivot back and forth </w:t>
+      </w:r>
+      <w:proofErr w:type="gramStart"/>
+      <w:r>
+        <w:t>as a result of</w:t>
+      </w:r>
+      <w:proofErr w:type="gramEnd"/>
+      <w:r>
+        <w:t xml:space="preserve"> their jet propulsion. This may shunt thrust from propulsion into </w:t>
       </w:r>
       <w:r>
         <w:lastRenderedPageBreak/>
-        <w:t xml:space="preserve">rates with the number of zooids in the colony. In cluster colonies the zooids are attached to a center point solely by their long flexible peduncle, which allows them to bend their orientation and pivot back and forth </w:t>
+        <w:t>zooid-pivoting torque, thus we expect these colonies to be the slowest swimmers. Salp zooids pump water as a means of filter feeding as well as to move in the water column. The latter function is particularly relevant for species that undergo diel vertical migration, which not all species do (</w:t>
+      </w:r>
+      <w:proofErr w:type="spellStart"/>
+      <w:r>
+        <w:t>Madin</w:t>
+      </w:r>
+      <w:proofErr w:type="spellEnd"/>
+      <w:r>
+        <w:t xml:space="preserve"> et al. 1996). Therefore, the eco-evolutionary relevance of swimming speed and the hydrodynamic efficiency may vary between species (Damian-Serrano et al. 2023).</w:t>
+      </w:r>
+    </w:p>
+    <w:p>
+      <w:pPr>
+        <w:spacing w:line="480" w:lineRule="auto"/>
+        <w:ind w:firstLine="720"/>
+        <w:jc w:val="both"/>
+      </w:pPr>
+      <w:r>
+        <w:t xml:space="preserve">The degree of linearity in a colony can be expressed as the degree of parallelism between the zooids and the elongation axis of the chain. This angle is determined by the degree of developmental dorsoventral zooid rotation, which can span from 90°, in transversal chains with no rotation, to 0° (perfect linearity), in some linear chains such as those from the species </w:t>
+      </w:r>
+      <w:proofErr w:type="spellStart"/>
+      <w:r>
+        <w:rPr>
+          <w:i/>
+        </w:rPr>
+        <w:t>Soestia</w:t>
+      </w:r>
+      <w:proofErr w:type="spellEnd"/>
+      <w:r>
+        <w:rPr>
+          <w:i/>
+        </w:rPr>
+        <w:t xml:space="preserve"> </w:t>
+      </w:r>
+      <w:proofErr w:type="spellStart"/>
+      <w:r>
+        <w:rPr>
+          <w:i/>
+        </w:rPr>
+        <w:t>zonaria</w:t>
+      </w:r>
+      <w:proofErr w:type="spellEnd"/>
+      <w:r>
+        <w:t xml:space="preserve"> (Damian-Serrano &amp; Sutherland, 2023). Strong reductions in the dorsoventral zooid rotation angle toward linear forms have evolved multiple times independently (Damian-Serrano et al. 2023), possibly due to adaptive advantages related to their swimming efficiency. Therefore, based on the same rationale as for the abovementioned hypotheses, we further hypothesize that swimming speed is faster in species with lower dorsoventral zooid rotation angle.</w:t>
+      </w:r>
+    </w:p>
+    <w:p>
+      <w:pPr>
+        <w:spacing w:line="480" w:lineRule="auto"/>
+        <w:ind w:firstLine="720"/>
+        <w:jc w:val="both"/>
+      </w:pPr>
+      <w:proofErr w:type="spellStart"/>
+      <w:r>
+        <w:t>Madin</w:t>
+      </w:r>
+      <w:proofErr w:type="spellEnd"/>
+      <w:r>
+        <w:t xml:space="preserve"> (1990) found a linear relationship between swimming effort (pulsation rate) and swimming velocity in solitary zooids. We hypothesize this relationship to also be present in colonial zooids. While body size predicts swimming velocity in many animals (Vogel 2008), </w:t>
+      </w:r>
+      <w:proofErr w:type="spellStart"/>
+      <w:r>
+        <w:t>Madin</w:t>
+      </w:r>
+      <w:proofErr w:type="spellEnd"/>
+      <w:r>
+        <w:t xml:space="preserve"> (1990) did not find such a relationship in salp blastozooids or oozooids. Since asynchronous-pulsating cruising salp colonies overcome many of the acceleration issues that limit single-</w:t>
+      </w:r>
+      <w:proofErr w:type="spellStart"/>
+      <w:r>
+        <w:t>jetters</w:t>
+      </w:r>
+      <w:proofErr w:type="spellEnd"/>
+      <w:r>
+        <w:t xml:space="preserve"> (Sutherland &amp; </w:t>
+      </w:r>
+      <w:proofErr w:type="spellStart"/>
+      <w:r>
+        <w:t>Weihs</w:t>
+      </w:r>
+      <w:proofErr w:type="spellEnd"/>
+      <w:r>
+        <w:t xml:space="preserve"> 2017), we hypothesize that in salp colonies, zooid (propeller) size will be predictive of swimming speed across species.</w:t>
+      </w:r>
+    </w:p>
+    <w:p>
+      <w:pPr>
+        <w:spacing w:line="480" w:lineRule="auto"/>
+        <w:ind w:firstLine="720"/>
+        <w:jc w:val="both"/>
+      </w:pPr>
+      <w:r>
+        <w:t xml:space="preserve">The energetic costs of salp locomotion have been previously estimated using mechanically estimated propulsive efficiency as a proxy in three species (Sutherland &amp; </w:t>
+      </w:r>
+      <w:proofErr w:type="spellStart"/>
+      <w:r>
+        <w:t>Madin</w:t>
+      </w:r>
+      <w:proofErr w:type="spellEnd"/>
+      <w:r>
+        <w:t xml:space="preserve"> 2010, Gemmell et al. 2021) and with a direct comparison between swimming and anesthetized respiration rates in </w:t>
+      </w:r>
+      <w:r>
+        <w:rPr>
+          <w:i/>
+        </w:rPr>
+        <w:t>Salpa fusiformis</w:t>
+      </w:r>
+      <w:r>
+        <w:t xml:space="preserve"> (</w:t>
+      </w:r>
+      <w:proofErr w:type="spellStart"/>
+      <w:r>
+        <w:t>Trueman</w:t>
+      </w:r>
+      <w:proofErr w:type="spellEnd"/>
+      <w:r>
+        <w:t xml:space="preserve"> et al. 1984). The metabolic demands of salp colonies have been estimated for a few species of salps in context with other gelatinous </w:t>
+      </w:r>
+      <w:r>
+        <w:lastRenderedPageBreak/>
+        <w:t xml:space="preserve">zooplankton (Biggs 1977, Schneider 1992, </w:t>
+      </w:r>
+      <w:proofErr w:type="spellStart"/>
+      <w:r>
+        <w:t>Mayzaud</w:t>
+      </w:r>
+      <w:proofErr w:type="spellEnd"/>
+      <w:r>
+        <w:t xml:space="preserve"> et al. 2005, Trueblood 2019), showing that salps have a relatively higher respiration rate than other gelatinous taxa. </w:t>
+      </w:r>
+      <w:proofErr w:type="spellStart"/>
+      <w:r>
+        <w:t>Cetta</w:t>
+      </w:r>
+      <w:proofErr w:type="spellEnd"/>
+      <w:r>
+        <w:t xml:space="preserve"> et al. (1986) compared the respiration rates across salp species to their pulsation rate and swimming speeds, revealing that more active species had higher respiration rates. However, the specific costs incurred by their swimming activity and their relationship to swimming speed have never been examined across the diversity of salp species. We hypothesize that species with a higher overall pulsation rate invest more of their metabolic demands in swimming. If faster swimming salp species are faster due to experiencing less frontal drag force </w:t>
       </w:r>
       <w:proofErr w:type="gramStart"/>
       <w:r>
@@ -739,15 +864,7 @@
       </w:r>
       <w:proofErr w:type="gramEnd"/>
       <w:r>
-        <w:t xml:space="preserve"> their jet propulsion. This may shunt thrust from propulsion into zooid-pivoting torque, thus we expect these colonies to be the slowest swimmers. Salp zooids pump water as a means of filter feeding as well as to move in the water column. The latter function is particularly relevant for species that undergo diel vertical migration, which not all species do (</w:t>
-      </w:r>
-      <w:proofErr w:type="spellStart"/>
-      <w:r>
-        <w:t>Madin</w:t>
-      </w:r>
-      <w:proofErr w:type="spellEnd"/>
-      <w:r>
-        <w:t xml:space="preserve"> et al. 1996). Therefore, the eco-evolutionary relevance of swimming speed and the hydrodynamic efficiency may vary between species (Damian-Serrano et al. 2023).</w:t>
+        <w:t xml:space="preserve"> their colonial architecture, we hypothesize that their swimming should also be less costly, since they would spend less energy in overcoming the forces opposing their forward motion. Under this hypothesis, we would predict that faster species will present lower costs of transport (energetic costs of displacement per unit of distance).</w:t>
       </w:r>
     </w:p>
     <w:p>
@@ -757,32 +874,31 @@
         <w:jc w:val="both"/>
       </w:pPr>
       <w:r>
-        <w:t xml:space="preserve">The degree of linearity in a colony can be expressed as the degree of parallelism between the zooids and the elongation axis of the chain. This angle is determined by the degree of developmental dorsoventral zooid rotation, which can span from 90°, in transversal chains with no rotation, to 0° (perfect linearity), in some linear chains such as those from the species </w:t>
-      </w:r>
-      <w:proofErr w:type="spellStart"/>
-      <w:r>
-        <w:rPr>
-          <w:i/>
-        </w:rPr>
-        <w:t>Soestia</w:t>
-      </w:r>
-      <w:proofErr w:type="spellEnd"/>
-      <w:r>
-        <w:rPr>
-          <w:i/>
-        </w:rPr>
-        <w:t xml:space="preserve"> </w:t>
-      </w:r>
-      <w:proofErr w:type="spellStart"/>
-      <w:r>
-        <w:rPr>
-          <w:i/>
-        </w:rPr>
-        <w:t>zonaria</w:t>
-      </w:r>
-      <w:proofErr w:type="spellEnd"/>
-      <w:r>
-        <w:t xml:space="preserve"> (Damian-Serrano &amp; Sutherland, 2023). Strong reductions in the dorsoventral zooid rotation angle toward linear forms have evolved multiple times independently (Damian-Serrano et al. 2023), possibly due to adaptive advantages related to their swimming efficiency. Therefore, based on the same rationale as for the abovementioned hypotheses, we further hypothesize that swimming speed is faster in species with lower dorsoventral zooid rotation angle.</w:t>
+        <w:t>In this study, we compare the swimming speeds across 17 salp species and the energetic costs of swimming across 15 species of salps, encompassing all six different salp colony architectures. In addition, we investigate how swimming speed varies with the number of propeller zooids and evaluate whether differences in frontal area scaling drive disparities between colonial architectures. Finally, we assess how the cost of transport of salp colony swimming varies between species, as well as how their swimming efficiency scales with swimming speed and effort.</w:t>
+      </w:r>
+    </w:p>
+    <w:p>
+      <w:pPr>
+        <w:spacing w:line="480" w:lineRule="auto"/>
+        <w:jc w:val="both"/>
+      </w:pPr>
+      <w:r>
+        <w:rPr>
+          <w:b/>
+        </w:rPr>
+        <w:t>M</w:t>
+      </w:r>
+      <w:r>
+        <w:rPr>
+          <w:b/>
+        </w:rPr>
+        <w:t>aterials and M</w:t>
+      </w:r>
+      <w:r>
+        <w:rPr>
+          <w:b/>
+        </w:rPr>
+        <w:t>ethods</w:t>
       </w:r>
     </w:p>
     <w:p>
@@ -791,37 +907,70 @@
         <w:ind w:firstLine="720"/>
         <w:jc w:val="both"/>
       </w:pPr>
-      <w:proofErr w:type="spellStart"/>
-      <w:r>
-        <w:t>Madin</w:t>
-      </w:r>
-      <w:proofErr w:type="spellEnd"/>
-      <w:r>
-        <w:t xml:space="preserve"> (1990) found a linear relationship between swimming effort (pulsation rate) and swimming velocity in solitary zooids. We hypothesize this relationship to also be present in colonial zooids. While body size predicts swimming velocity in many animals (Vogel 2008), </w:t>
-      </w:r>
-      <w:proofErr w:type="spellStart"/>
-      <w:r>
-        <w:t>Madin</w:t>
-      </w:r>
-      <w:proofErr w:type="spellEnd"/>
-      <w:r>
-        <w:t xml:space="preserve"> (1990) did not find such a relationship in salp blastozooids or oozooids. Since asynchronous-pulsating cruising salp colonies overcome many of the acceleration issues that limit single-</w:t>
-      </w:r>
-      <w:proofErr w:type="spellStart"/>
-      <w:r>
-        <w:t>jetters</w:t>
-      </w:r>
-      <w:proofErr w:type="spellEnd"/>
-      <w:r>
-        <w:t xml:space="preserve"> (Sutherland &amp; </w:t>
-      </w:r>
-      <w:proofErr w:type="spellStart"/>
-      <w:r>
-        <w:t>Weihs</w:t>
-      </w:r>
-      <w:proofErr w:type="spellEnd"/>
-      <w:r>
-        <w:t xml:space="preserve"> 2017), we hypothesize that in salp colonies, zooid (propeller) size will be predictive of swimming speed across species.</w:t>
+      <w:r>
+        <w:rPr>
+          <w:i/>
+        </w:rPr>
+        <w:t>Fieldwork</w:t>
+      </w:r>
+      <w:r>
+        <w:t xml:space="preserve"> – We observed salps via </w:t>
+      </w:r>
+      <w:proofErr w:type="spellStart"/>
+      <w:r>
+        <w:t>bluewater</w:t>
+      </w:r>
+      <w:proofErr w:type="spellEnd"/>
+      <w:r>
+        <w:t xml:space="preserve"> SCUBA diving (Haddock &amp; Heine, 2005) from a small vessel off the coast of Kailua-Kona (Hawai’i Big Island, 19°42'38.7" N 156°06'15.8" W), over 2000 m of offshore water. Some dives were diurnal, where we collected most of the specimens of </w:t>
+      </w:r>
+      <w:r>
+        <w:rPr>
+          <w:i/>
+        </w:rPr>
+        <w:t>Iasis cylindrica</w:t>
+      </w:r>
+      <w:r>
+        <w:t xml:space="preserve">, </w:t>
+      </w:r>
+      <w:r>
+        <w:rPr>
+          <w:i/>
+        </w:rPr>
+        <w:t>Cyclosalpa affinis</w:t>
+      </w:r>
+      <w:r>
+        <w:t xml:space="preserve">, </w:t>
+      </w:r>
+      <w:r>
+        <w:rPr>
+          <w:i/>
+        </w:rPr>
+        <w:t xml:space="preserve">Cyclosalpa </w:t>
+      </w:r>
+      <w:proofErr w:type="spellStart"/>
+      <w:r>
+        <w:rPr>
+          <w:i/>
+        </w:rPr>
+        <w:t>sewelli</w:t>
+      </w:r>
+      <w:proofErr w:type="spellEnd"/>
+      <w:r>
+        <w:t xml:space="preserve">, and </w:t>
+      </w:r>
+      <w:r>
+        <w:rPr>
+          <w:i/>
+        </w:rPr>
+        <w:t>Brooksia rostrata.</w:t>
+      </w:r>
+      <w:r>
+        <w:t xml:space="preserve"> We observed and collected most specimens of other species during night dives (blackwater diving). We recorded in situ underwater videos of salp colonies swimming using a variety of cameras </w:t>
+      </w:r>
+      <w:r>
+        <w:lastRenderedPageBreak/>
+        <w:t>including a stereo system (Sutherland et al. in review), a lightweight dual GoPro stereo system, a brightfield system (Colin et al. 2022), and a darkfield camera system.</w:t>
       </w:r>
     </w:p>
     <w:p>
@@ -831,60 +980,29 @@
         <w:jc w:val="both"/>
       </w:pPr>
       <w:r>
-        <w:t xml:space="preserve">The energetic costs of salp locomotion have been previously estimated using mechanically estimated propulsive efficiency as a proxy in three species (Sutherland &amp; </w:t>
-      </w:r>
-      <w:proofErr w:type="spellStart"/>
-      <w:r>
-        <w:t>Madin</w:t>
-      </w:r>
-      <w:proofErr w:type="spellEnd"/>
-      <w:r>
-        <w:t xml:space="preserve"> </w:t>
-      </w:r>
-      <w:r>
-        <w:lastRenderedPageBreak/>
-        <w:t xml:space="preserve">2010, Gemmell et al. 2021) and with a direct comparison between swimming and anesthetized respiration rates in </w:t>
-      </w:r>
-      <w:r>
-        <w:rPr>
-          <w:i/>
-        </w:rPr>
-        <w:t>Salpa fusiformis</w:t>
-      </w:r>
+        <w:rPr>
+          <w:i/>
+        </w:rPr>
+        <w:t>Measuring salp colony swimming speed</w:t>
+      </w:r>
+      <w:r>
+        <w:t xml:space="preserve"> – For most species, we collected and analyzed footage from multiple specimens (Table S1). We used a combination of spatially calibrated stereo video and 2D videos with a reference scale in the frame. From the stereo videos, we measured the XYZ positions of salp colonies in </w:t>
+      </w:r>
+      <w:proofErr w:type="spellStart"/>
+      <w:r>
+        <w:t>EventMeasure</w:t>
+      </w:r>
+      <w:proofErr w:type="spellEnd"/>
       <w:r>
         <w:t xml:space="preserve"> (</w:t>
       </w:r>
       <w:proofErr w:type="spellStart"/>
       <w:r>
-        <w:t>Trueman</w:t>
-      </w:r>
-      <w:proofErr w:type="spellEnd"/>
-      <w:r>
-        <w:t xml:space="preserve"> et al. 1984). The metabolic demands of salp colonies have been estimated for a few species of salps in context with other gelatinous zooplankton (Biggs 1977, Schneider 1992, </w:t>
-      </w:r>
-      <w:proofErr w:type="spellStart"/>
-      <w:r>
-        <w:t>Mayzaud</w:t>
-      </w:r>
-      <w:proofErr w:type="spellEnd"/>
-      <w:r>
-        <w:t xml:space="preserve"> et al. 2005, Trueblood 2019), showing that salps have a relatively higher respiration rate than other gelatinous taxa. </w:t>
-      </w:r>
-      <w:proofErr w:type="spellStart"/>
-      <w:r>
-        <w:t>Cetta</w:t>
-      </w:r>
-      <w:proofErr w:type="spellEnd"/>
-      <w:r>
-        <w:t xml:space="preserve"> et al. (1986) compared the respiration rates across salp species to their pulsation rate and swimming speeds, revealing that more active species had higher respiration rates. However, the specific costs incurred by their swimming activity and their relationship to swimming speed have never been examined across the diversity of salp species. We hypothesize that species with a higher overall pulsation rate invest more of their metabolic demands in swimming. If faster swimming salp species are faster due to experiencing less frontal drag force </w:t>
-      </w:r>
-      <w:proofErr w:type="gramStart"/>
-      <w:r>
-        <w:t>as a result of</w:t>
-      </w:r>
-      <w:proofErr w:type="gramEnd"/>
-      <w:r>
-        <w:t xml:space="preserve"> their colonial architecture, we hypothesize that their swimming should also be less costly, since they would spend less energy in overcoming the forces opposing their forward motion. Under this hypothesis, we would predict that faster species will present lower costs of transport (energetic costs of displacement per unit of distance).</w:t>
+        <w:t>SeaGIS</w:t>
+      </w:r>
+      <w:proofErr w:type="spellEnd"/>
+      <w:r>
+        <w:t>). We implemented a cutoff in the RMS (root mean squared) point error estimate of &lt; 2 mm.  We complemented gaps in taxon sampling with archived 2D videos in the lab from previous expeditions to West Palm Beach (FL, USA) and the Pacific coast of Panama. For these 2D videos, we used the FFMPEG plugin in ImageJ to measure their XY positions in sequences where the colony was swimming horizontally within the focal plane. The colonies were assumed to be in the same plane as the scale bar so at same distance from the camera. However, in videos with a broad focal depth, this may not always had been the case, thus potentially introducing some measurement error. In addition, when loading the 2D videos in ImageJ, the virtual stack rendered a higher number of frames than those expected from the inherent frame rate. To address this, we calculated an operational frame rate for those videos dividing the number of ImageJ slices by the total duration.</w:t>
       </w:r>
     </w:p>
     <w:p>
@@ -894,132 +1012,6 @@
         <w:jc w:val="both"/>
       </w:pPr>
       <w:r>
-        <w:t>In this study, we compare the swimming speeds across 17 salp species and the energetic costs of swimming across 15 species of salps, encompassing all six different salp colony architectures. In addition, we investigate how swimming speed varies with the number of propeller zooids and evaluate whether differences in frontal area scaling drive disparities between colonial architectures. Finally, we assess how the cost of transport of salp colony swimming varies between species, as well as how their swimming efficiency scales with swimming speed and effort.</w:t>
-      </w:r>
-    </w:p>
-    <w:p>
-      <w:pPr>
-        <w:spacing w:line="480" w:lineRule="auto"/>
-        <w:jc w:val="both"/>
-      </w:pPr>
-      <w:r>
-        <w:rPr>
-          <w:b/>
-        </w:rPr>
-        <w:t>Methods</w:t>
-      </w:r>
-    </w:p>
-    <w:p>
-      <w:pPr>
-        <w:spacing w:line="480" w:lineRule="auto"/>
-        <w:ind w:firstLine="720"/>
-        <w:jc w:val="both"/>
-      </w:pPr>
-      <w:r>
-        <w:rPr>
-          <w:i/>
-        </w:rPr>
-        <w:t>Fieldwork</w:t>
-      </w:r>
-      <w:r>
-        <w:t xml:space="preserve"> – We observed salps via </w:t>
-      </w:r>
-      <w:proofErr w:type="spellStart"/>
-      <w:r>
-        <w:t>bluewater</w:t>
-      </w:r>
-      <w:proofErr w:type="spellEnd"/>
-      <w:r>
-        <w:t xml:space="preserve"> SCUBA diving (Haddock &amp; Heine, 2005) from a small vessel off the coast of Kailua-Kona (Hawai’i Big Island, 19°42'38.7" N 156°06'15.8" W), over 2000 m of offshore water. Some dives were diurnal, where we collected most of the </w:t>
-      </w:r>
-      <w:r>
-        <w:lastRenderedPageBreak/>
-        <w:t xml:space="preserve">specimens of </w:t>
-      </w:r>
-      <w:r>
-        <w:rPr>
-          <w:i/>
-        </w:rPr>
-        <w:t>Iasis cylindrica</w:t>
-      </w:r>
-      <w:r>
-        <w:t xml:space="preserve">, </w:t>
-      </w:r>
-      <w:r>
-        <w:rPr>
-          <w:i/>
-        </w:rPr>
-        <w:t>Cyclosalpa affinis</w:t>
-      </w:r>
-      <w:r>
-        <w:t xml:space="preserve">, </w:t>
-      </w:r>
-      <w:r>
-        <w:rPr>
-          <w:i/>
-        </w:rPr>
-        <w:t xml:space="preserve">Cyclosalpa </w:t>
-      </w:r>
-      <w:proofErr w:type="spellStart"/>
-      <w:r>
-        <w:rPr>
-          <w:i/>
-        </w:rPr>
-        <w:t>sewelli</w:t>
-      </w:r>
-      <w:proofErr w:type="spellEnd"/>
-      <w:r>
-        <w:t xml:space="preserve">, and </w:t>
-      </w:r>
-      <w:r>
-        <w:rPr>
-          <w:i/>
-        </w:rPr>
-        <w:t>Brooksia rostrata.</w:t>
-      </w:r>
-      <w:r>
-        <w:t xml:space="preserve"> We observed and collected most specimens of other species during night dives (blackwater diving). We recorded in situ underwater videos of salp colonies swimming using a variety of cameras including a stereo system (Sutherland et al. in review), a lightweight dual GoPro stereo system, a brightfield system (Colin et al. 2022), and a darkfield camera system.</w:t>
-      </w:r>
-    </w:p>
-    <w:p>
-      <w:pPr>
-        <w:spacing w:line="480" w:lineRule="auto"/>
-        <w:ind w:firstLine="720"/>
-        <w:jc w:val="both"/>
-      </w:pPr>
-      <w:r>
-        <w:rPr>
-          <w:i/>
-        </w:rPr>
-        <w:t>Measuring salp colony swimming speed</w:t>
-      </w:r>
-      <w:r>
-        <w:t xml:space="preserve"> – For most species, we collected and analyzed footage from multiple specimens (Table S1). We used a combination of spatially calibrated stereo video and 2D videos with a reference scale in the frame. From the stereo videos, we measured the XYZ positions of salp colonies in </w:t>
-      </w:r>
-      <w:proofErr w:type="spellStart"/>
-      <w:r>
-        <w:t>EventMeasure</w:t>
-      </w:r>
-      <w:proofErr w:type="spellEnd"/>
-      <w:r>
-        <w:t xml:space="preserve"> (</w:t>
-      </w:r>
-      <w:proofErr w:type="spellStart"/>
-      <w:r>
-        <w:t>SeaGIS</w:t>
-      </w:r>
-      <w:proofErr w:type="spellEnd"/>
-      <w:r>
-        <w:t>). We implemented a cutoff in the RMS (root mean squared) point error estimate of &lt; 2 mm.  We complemented gaps in taxon sampling with archived 2D videos in the lab from previous expeditions to West Palm Beach (FL, USA) and the Pacific coast of Panama. For these 2D videos, we used the FFMPEG plugin in ImageJ to measure their XY positions in sequences where the colony was swimming horizontally within the focal plane. The colonies were assumed to be in the same plane as the scale bar so at same distance from the camera. However, in videos with a broad focal depth, this may not always had been the case, thus potentially introducing some measurement error. In addition, when loading the 2D videos in ImageJ, the virtual stack rendered a higher number of frames than those expected from the inherent frame rate. To address this, we calculated an operational frame rate for those videos dividing the number of ImageJ slices by the total duration.</w:t>
-      </w:r>
-    </w:p>
-    <w:p>
-      <w:pPr>
-        <w:spacing w:line="480" w:lineRule="auto"/>
-        <w:ind w:firstLine="720"/>
-        <w:jc w:val="both"/>
-      </w:pPr>
-      <w:r>
         <w:t xml:space="preserve">We tracked the position of the first zooid’s viscera as well as the position of a reference particle in the water (methods described in Sutherland et al. in review) in 10-30 frames across 50-500 frame windows spanning 2-4s of swimming. The reference particle was a non-swimming organism (such as a </w:t>
       </w:r>
       <w:proofErr w:type="spellStart"/>
@@ -1028,11 +1020,7 @@
       </w:r>
       <w:proofErr w:type="spellEnd"/>
       <w:r>
-        <w:t xml:space="preserve"> or radiolarian) or a non-living particle. In addition, we recorded the pulsation rates of the specimens measured by counting the number of times the atrial siphon contracted in a known period. For each analyzed frame, we calculated the horizontal x, vertical y, </w:t>
-      </w:r>
-      <w:r>
-        <w:lastRenderedPageBreak/>
-        <w:t xml:space="preserve">and depth z (in the case of the stereo video measurement files) components of the relative positions of the frontal zooid as shown in Eq. 1.1-1.3. </w:t>
+        <w:t xml:space="preserve"> or radiolarian) or a non-living particle. In addition, we recorded the pulsation rates of the specimens measured by counting the number of times the atrial siphon contracted in a known period. For each analyzed frame, we calculated the horizontal x, vertical y, and depth z (in the case of the stereo video measurement files) components of the relative positions of the frontal zooid as shown in Eq. 1.1-1.3. </w:t>
       </w:r>
     </w:p>
     <w:p>
@@ -1150,6 +1138,7 @@
           <w:rPr>
             <w:rFonts w:ascii="Cambria Math" w:hAnsi="Cambria Math"/>
           </w:rPr>
+          <w:lastRenderedPageBreak/>
           <m:t>y</m:t>
         </m:r>
         <m:sSub>
@@ -1664,11 +1653,11 @@
       </w:r>
       <w:proofErr w:type="spellEnd"/>
       <w:r>
-        <w:t xml:space="preserve"> (Germany) oxygen sensor spot and a self-healing rubber port to allow for the injection of solutions without the </w:t>
+        <w:t xml:space="preserve"> (Germany) oxygen sensor spot and a self-healing rubber port to allow for the injection of solutions without the introduction of air bubbles. We removed as many symbiotic animals from the salps as possible before closing the lid without damaging the colony. The same method was applied to one or more seawater controls to account for the oxygen demand of the local seawater’s microbiome. Several collection events occurred during each 20-60 min long SCUBA dive. Jars with larger animals were opened during the safety stop to allow them to re-oxygenate. Upon the divers' return to the boat, </w:t>
       </w:r>
       <w:r>
         <w:lastRenderedPageBreak/>
-        <w:t xml:space="preserve">introduction of air bubbles. We removed as many symbiotic animals from the salps as possible before closing the lid without damaging the colony. The same method was applied to one or more seawater controls to account for the oxygen demand of the local seawater’s microbiome. Several collection events occurred during each 20-60 min long SCUBA dive. Jars with larger animals were opened during the safety stop to allow them to re-oxygenate. Upon the divers' return to the boat, we measured the initial oxygen concentration (mg/l) and temperature, and then repeated the measurements at intervals between 15min and 3h, for total periods ranging between 2h and 5h, depending on logistic constraints in the field and the rate of oxygen depletion. The exact interval time for each measurement was variable but recorded (Table S2). </w:t>
+        <w:t xml:space="preserve">we measured the initial oxygen concentration (mg/l) and temperature, and then repeated the measurements at intervals between 15min and 3h, for total periods ranging between 2h and 5h, depending on logistic constraints in the field and the rate of oxygen depletion. The exact interval time for each measurement was variable but recorded (Table S2). </w:t>
       </w:r>
     </w:p>
     <w:p>
@@ -1696,11 +1685,11 @@
         <w:jc w:val="both"/>
       </w:pPr>
       <w:r>
-        <w:t xml:space="preserve">When multiple seawater controls were collected using jars of different sizes, we paired each jar with the control that had the most similar volume. If among multiple controls only some were jars injected with anesthetic, we paired the anesthetized specimen jars with the injected controls and the intact specimen jars with the intact controls. In experiment 26 (see Table S2 for experiment numbers), the control jar was lost due to an encounter with an oceanic white tip shark, thus we paired those measurements with the nearest relative time points from the control jar in </w:t>
+        <w:t xml:space="preserve">When multiple seawater controls were collected using jars of different sizes, we paired each jar with the control that had the most similar volume. If among multiple controls only some were jars injected with anesthetic, we paired the anesthetized specimen jars with the injected controls and the intact specimen jars with the intact controls. In experiment 26 (see Table S2 for experiment numbers), the control jar was lost due to an encounter with an oceanic white tip shark, thus we paired those measurements with the nearest relative time points from the control jar in experiment 25, collected the same day hours earlier. At the end of each experiment, we identified the salp specimens used in the experiments to the species level, counted the number of zooids, and measured the zooid length (total length including projections) and the biovolume of the colony using a graduated cylinder. For those specimens where colony or zooid volume was not </w:t>
       </w:r>
       <w:r>
         <w:lastRenderedPageBreak/>
-        <w:t>experiment 25, collected the same day hours earlier. At the end of each experiment, we identified the salp specimens used in the experiments to the species level, counted the number of zooids, and measured the zooid length (total length including projections) and the biovolume of the colony using a graduated cylinder. For those specimens where colony or zooid volume was not measured directly, we estimated the colony volume from their zooid length and the number of zooids using a Generalized Additive Model with the measured specimens.</w:t>
+        <w:t>measured directly, we estimated the colony volume from their zooid length and the number of zooids using a Generalized Additive Model with the measured specimens.</w:t>
       </w:r>
     </w:p>
     <w:p>
@@ -1710,29 +1699,29 @@
         <w:jc w:val="both"/>
       </w:pPr>
       <w:r>
-        <w:t xml:space="preserve">We estimated the oxygen consumption rate for each specimen by fitting a linear regression of consumed oxygen mass (concentration by container volume) against the duration of the measurement series. We subtracted the slope calculated for the relevant control jar to the estimated slope of the animal jar. Since our seawater controls were not filtered, some experiments had abnormally high estimated background respiration rates, leading to negative values. We removed these data points before the analysis. To estimate biovolume-specific rates, we divided the rates by the colony volumes. We then compared the biovolume-specific respiration rates of active (swimming) and anesthetized specimens within each species, calculating the difference as a measure of biovolume-specific swimming cost respiration rate.  We also calculated the relative investment in swimming as the proportion of biovolume-specific respiration rate comprised by the swimming-specific rate. To capture variability within species, we calculated the mean respiration rate of anesthetized specimens for each species and subtracted it from each specimen’s swimming-specific respiration rate within each species. We noticed that some species had higher average respiration rates among the anesthetized specimens than among the swimming specimens, leading to negative swimming-specific respiration estimates. We interpreted this anomaly as a systematic error due to the extremely low respiration rates of some species that fall within the effective detection limit of our experimental setup given the random variation range of respiration rates in seawater both in experimental jars and in control jars. Small absolute negative values get amplified into large relative values, especially in small animals with a minuscule biovolume denominator. Therefore, we removed the swimming specimens that had lower </w:t>
+        <w:t xml:space="preserve">We estimated the oxygen consumption rate for each specimen by fitting a linear regression of consumed oxygen mass (concentration by container volume) against the duration of the measurement series. We subtracted the slope calculated for the relevant control jar to the estimated slope of the animal jar. Since our seawater controls were not filtered, some experiments had abnormally high estimated background respiration rates, leading to negative values. We removed these data points before the analysis. To estimate biovolume-specific rates, we divided the rates by the colony volumes. We then compared the biovolume-specific respiration rates of active (swimming) and anesthetized specimens within each species, calculating the difference as a measure of biovolume-specific swimming cost respiration rate.  We also calculated the relative investment in swimming as the proportion of biovolume-specific respiration rate comprised by the swimming-specific rate. To capture variability within species, we calculated the mean respiration rate of anesthetized specimens for each species and subtracted it from each specimen’s swimming-specific respiration rate within each species. We noticed that some species had higher average respiration rates among the anesthetized specimens than among the swimming specimens, leading to negative swimming-specific respiration estimates. We interpreted this anomaly as a systematic error due to the extremely low respiration rates of some species that fall within the effective detection limit of our experimental setup given the random variation range of respiration rates in seawater both in experimental jars and in control jars. Small absolute negative values get amplified into large relative values, especially in small animals with a minuscule biovolume denominator. Therefore, we removed the swimming specimens that had lower respiration rates than the mean anesthetized respiration rate for their species. We also removed two respirometry outliers of </w:t>
+      </w:r>
+      <w:r>
+        <w:rPr>
+          <w:i/>
+        </w:rPr>
+        <w:t>Thalia</w:t>
+      </w:r>
+      <w:r>
+        <w:t xml:space="preserve"> sp. which had extremely high swimming respiration rates (&gt;7500 pgO2/ml/min, whereas all other measurements across species including other </w:t>
+      </w:r>
+      <w:r>
+        <w:rPr>
+          <w:i/>
+        </w:rPr>
+        <w:t>Thalia</w:t>
+      </w:r>
+      <w:r>
+        <w:t xml:space="preserve"> sp. were limited to 0-1700 pgO2/ml/min), which were likely due to amplification of experimental error </w:t>
       </w:r>
       <w:r>
         <w:lastRenderedPageBreak/>
-        <w:t xml:space="preserve">respiration rates than the mean anesthetized respiration rate for their species. We also removed two respirometry outliers of </w:t>
-      </w:r>
-      <w:r>
-        <w:rPr>
-          <w:i/>
-        </w:rPr>
-        <w:t>Thalia</w:t>
-      </w:r>
-      <w:r>
-        <w:t xml:space="preserve"> sp. which had extremely high swimming respiration rates (&gt;7500 pgO2/ml/min, whereas all other measurements across species including other </w:t>
-      </w:r>
-      <w:r>
-        <w:rPr>
-          <w:i/>
-        </w:rPr>
-        <w:t>Thalia</w:t>
-      </w:r>
-      <w:r>
-        <w:t xml:space="preserve"> sp. were limited to 0-1700 pgO2/ml/min), which were likely due to amplification of experimental error (presence of organic matter or symbionts, underestimation of colony volume due to loss of tiny zooids in the sieves) with the small biovolume denominators in this species.</w:t>
+        <w:t>(presence of organic matter or symbionts, underestimation of colony volume due to loss of tiny zooids in the sieves) with the small biovolume denominators in this species.</w:t>
       </w:r>
     </w:p>
     <w:p>
@@ -1798,8 +1787,11 @@
         <w:jc w:val="both"/>
       </w:pPr>
       <w:r>
+        <w:t xml:space="preserve">Salp colony swimming speeds, pulsation rates, and respiration rates varied within and across species and colony architectures. Speeds measured with 2D methods were slightly slower than those measured with 3D methods within the species in which they overlapped. This is to be expected since 2D methods cannot account for the z (depth) component of the speed vector. When considering speed in terms of mm/s, we found no relationship between pulsation rate </w:t>
+      </w:r>
+      <w:r>
         <w:lastRenderedPageBreak/>
-        <w:t>Salp colony swimming speeds, pulsation rates, and respiration rates varied within and across species and colony architectures. Speeds measured with 2D methods were slightly slower than those measured with 3D methods within the species in which they overlapped. This is to be expected since 2D methods cannot account for the z (depth) component of the speed vector. When considering speed in terms of mm/s, we found no relationship between pulsation rate (effort) and absolute speed (p = 0.68, Fig. S1A), but a significant positive relationship with zooid-size corrected speed (p &lt; 0.0001, Fig. S1B). Moreover, zooid length was positively correlated with speed, whether it is expressed as mm/s (p &lt; 0.0001, Fig. S2A) or mm/pulse (p &lt; 0.0001, Fig. S2B), in agreement with our initial hypotheses. Normalized swimming speeds (zooid lengths per pulse) allow for a more direct comparison of swimming speed across colonial architectures.</w:t>
+        <w:t>(effort) and absolute speed (p = 0.68, Fig. S1A), but a significant positive relationship with zooid-size corrected speed (p &lt; 0.0001, Fig. S1B). Moreover, zooid length was positively correlated with speed, whether it is expressed as mm/s (p &lt; 0.0001, Fig. S2A) or mm/pulse (p &lt; 0.0001, Fig. S2B), in agreement with our initial hypotheses. Normalized swimming speeds (zooid lengths per pulse) allow for a more direct comparison of swimming speed across colonial architectures.</w:t>
       </w:r>
     </w:p>
     <w:p>

</xml_diff>